<commit_message>
[Tests] Added second test report
</commit_message>
<xml_diff>
--- a/test_reports/Testy_Aplikacji_Nr1_05062021.docx
+++ b/test_reports/Testy_Aplikacji_Nr1_05062021.docx
@@ -25,14 +25,6 @@
           <w:lang w:val="pl-PL"/>
         </w:rPr>
         <w:t xml:space="preserve"> 1</w:t>
-      </w:r>
-      <w:r>
-        <w:rPr>
-          <w:color w:val="5B9BD5"/>
-          <w:sz w:val="56"/>
-          <w:lang w:val="pl-PL"/>
-        </w:rPr>
-        <w:t xml:space="preserve"> </w:t>
       </w:r>
     </w:p>
     <w:p>
@@ -392,14 +384,7 @@
           <w:b/>
           <w:lang w:val="en-GB"/>
         </w:rPr>
-        <w:t>Środowisk</w:t>
-      </w:r>
-      <w:r>
-        <w:rPr>
-          <w:b/>
-          <w:lang w:val="en-GB"/>
-        </w:rPr>
-        <w:t>o</w:t>
+        <w:t>Środowisko</w:t>
       </w:r>
       <w:r>
         <w:rPr>
@@ -515,64 +500,21 @@
       <w:pPr>
         <w:ind w:firstLine="350"/>
         <w:rPr>
-          <w:lang w:val="en-GB"/>
-        </w:rPr>
-      </w:pPr>
-      <w:r>
-        <w:rPr>
-          <w:b/>
-          <w:lang w:val="en-GB"/>
-        </w:rPr>
-        <w:t>Pr</w:t>
-      </w:r>
-      <w:r>
-        <w:rPr>
-          <w:b/>
-          <w:lang w:val="en-GB"/>
-        </w:rPr>
-        <w:t>ocessor</w:t>
-      </w:r>
-      <w:r>
-        <w:rPr>
-          <w:lang w:val="en-GB"/>
-        </w:rPr>
-        <w:t>:</w:t>
-      </w:r>
-      <w:r>
-        <w:rPr>
-          <w:lang w:val="en-GB"/>
-        </w:rPr>
-        <w:t xml:space="preserve"> </w:t>
-      </w:r>
-      <w:r>
-        <w:rPr>
-          <w:lang w:val="en-GB"/>
-        </w:rPr>
-        <w:t>Intel(R) Core</w:t>
-      </w:r>
-      <w:r>
-        <w:rPr>
-          <w:lang w:val="en-GB"/>
-        </w:rPr>
-        <w:t xml:space="preserve"> </w:t>
-      </w:r>
-      <w:r>
-        <w:rPr>
-          <w:lang w:val="en-GB"/>
-        </w:rPr>
-        <w:t xml:space="preserve">(TM) i5-8250U CPU @ 1.60GHz </w:t>
-      </w:r>
-      <w:r>
-        <w:rPr>
-          <w:lang w:val="en-GB"/>
-        </w:rPr>
-        <w:t>1</w:t>
-      </w:r>
-      <w:r>
-        <w:rPr>
-          <w:lang w:val="en-GB"/>
-        </w:rPr>
-        <w:t>.80 GHz</w:t>
+          <w:lang w:val="pl-PL"/>
+        </w:rPr>
+      </w:pPr>
+      <w:r>
+        <w:rPr>
+          <w:b/>
+          <w:lang w:val="pl-PL"/>
+        </w:rPr>
+        <w:t>Processor</w:t>
+      </w:r>
+      <w:r>
+        <w:rPr>
+          <w:lang w:val="pl-PL"/>
+        </w:rPr>
+        <w:t>: Intel(R) Core (TM) i5-8250U CPU @ 1.60GHz 1.80 GHz</w:t>
       </w:r>
     </w:p>
     <w:p>
@@ -693,10 +635,9 @@
       <w:r>
         <w:rPr>
           <w:bCs/>
-          <w:color w:val="FF0000"/>
           <w:lang w:val="en-GB"/>
         </w:rPr>
-        <w:t>???</w:t>
+        <w:t>-</w:t>
       </w:r>
       <w:r>
         <w:rPr>
@@ -724,7 +665,28 @@
           <w:bCs/>
           <w:lang w:val="en-GB"/>
         </w:rPr>
-        <w:t>26/‎02/‎</w:t>
+        <w:t>05</w:t>
+      </w:r>
+      <w:r>
+        <w:rPr>
+          <w:bCs/>
+          <w:lang w:val="en-GB"/>
+        </w:rPr>
+        <w:t>/‎</w:t>
+      </w:r>
+      <w:r>
+        <w:rPr>
+          <w:bCs/>
+          <w:lang w:val="en-GB"/>
+        </w:rPr>
+        <w:t>06</w:t>
+      </w:r>
+      <w:r>
+        <w:rPr>
+          <w:bCs/>
+          <w:lang w:val="en-GB"/>
+        </w:rPr>
+        <w:t>/‎</w:t>
       </w:r>
       <w:r>
         <w:rPr>
@@ -1302,19 +1264,7 @@
               <w:rPr>
                 <w:lang w:val="pl-PL"/>
               </w:rPr>
-              <w:t>Przeprowadzono manualne</w:t>
-            </w:r>
-            <w:r>
-              <w:rPr>
-                <w:lang w:val="pl-PL"/>
-              </w:rPr>
-              <w:t xml:space="preserve"> testy</w:t>
-            </w:r>
-            <w:r>
-              <w:rPr>
-                <w:lang w:val="pl-PL"/>
-              </w:rPr>
-              <w:t xml:space="preserve"> funkcjonalne oraz akceptacyjne.</w:t>
+              <w:t>Przeprowadzono manualne testy funkcjonalne oraz akceptacyjne.</w:t>
             </w:r>
           </w:p>
         </w:tc>
@@ -1443,23 +1393,7 @@
           <w:b/>
           <w:lang w:val="pl-PL"/>
         </w:rPr>
-        <w:t xml:space="preserve">Poprawione i </w:t>
-      </w:r>
-      <w:proofErr w:type="spellStart"/>
-      <w:r>
-        <w:rPr>
-          <w:b/>
-          <w:lang w:val="pl-PL"/>
-        </w:rPr>
-        <w:t>zretestowane</w:t>
-      </w:r>
-      <w:proofErr w:type="spellEnd"/>
-      <w:r>
-        <w:rPr>
-          <w:b/>
-          <w:lang w:val="pl-PL"/>
-        </w:rPr>
-        <w:t xml:space="preserve"> (dot. defektów wykrytych w poprzednim raporcie).</w:t>
+        <w:t>Poprawione i zretestowane (dot. defektów wykrytych w poprzednim raporcie).</w:t>
       </w:r>
     </w:p>
     <w:p>
@@ -1531,6 +1465,7 @@
       </w:r>
       <w:r>
         <w:rPr>
+          <w:noProof/>
           <w:lang w:val="pl-PL"/>
         </w:rPr>
         <w:drawing>
@@ -1741,19 +1676,7 @@
         <w:rPr>
           <w:lang w:val="en-GB"/>
         </w:rPr>
-        <w:t xml:space="preserve"> </w:t>
-      </w:r>
-      <w:r>
-        <w:rPr>
-          <w:lang w:val="en-GB"/>
-        </w:rPr>
-        <w:t>–</w:t>
-      </w:r>
-      <w:r>
-        <w:rPr>
-          <w:lang w:val="en-GB"/>
-        </w:rPr>
-        <w:t xml:space="preserve"> 1</w:t>
+        <w:t xml:space="preserve"> – 1</w:t>
       </w:r>
       <w:r>
         <w:rPr>
@@ -1779,7 +1702,7 @@
           <w:color w:val="auto"/>
           <w:sz w:val="28"/>
           <w:szCs w:val="28"/>
-          <w:lang w:val="pl-PL"/>
+          <w:lang w:val="en-GB"/>
         </w:rPr>
       </w:pPr>
       <w:r>
@@ -1787,7 +1710,7 @@
           <w:color w:val="auto"/>
           <w:sz w:val="28"/>
           <w:szCs w:val="28"/>
-          <w:lang w:val="pl-PL"/>
+          <w:lang w:val="en-GB"/>
         </w:rPr>
         <w:t xml:space="preserve">Test </w:t>
       </w:r>
@@ -1796,7 +1719,7 @@
           <w:color w:val="auto"/>
           <w:sz w:val="28"/>
           <w:szCs w:val="28"/>
-          <w:lang w:val="pl-PL"/>
+          <w:lang w:val="en-GB"/>
         </w:rPr>
         <w:t>2</w:t>
       </w:r>
@@ -1805,7 +1728,7 @@
           <w:color w:val="auto"/>
           <w:sz w:val="28"/>
           <w:szCs w:val="28"/>
-          <w:lang w:val="pl-PL"/>
+          <w:lang w:val="en-GB"/>
         </w:rPr>
         <w:t>a</w:t>
       </w:r>
@@ -1814,18 +1737,9 @@
           <w:color w:val="auto"/>
           <w:sz w:val="28"/>
           <w:szCs w:val="28"/>
-          <w:lang w:val="pl-PL"/>
-        </w:rPr>
-        <w:t xml:space="preserve"> - </w:t>
-      </w:r>
-      <w:r>
-        <w:rPr>
-          <w:color w:val="auto"/>
-          <w:sz w:val="28"/>
-          <w:szCs w:val="28"/>
-          <w:lang w:val="pl-PL"/>
-        </w:rPr>
-        <w:t>Brak feedback przy braku wybory waluty</w:t>
+          <w:lang w:val="en-GB"/>
+        </w:rPr>
+        <w:t xml:space="preserve"> - Brak feedback przy braku wybory waluty</w:t>
       </w:r>
     </w:p>
     <w:p>
@@ -2152,25 +2066,7 @@
           <w:szCs w:val="28"/>
           <w:lang w:val="pl-PL"/>
         </w:rPr>
-        <w:t>Test 2</w:t>
-      </w:r>
-      <w:r>
-        <w:rPr>
-          <w:color w:val="auto"/>
-          <w:sz w:val="28"/>
-          <w:szCs w:val="28"/>
-          <w:lang w:val="pl-PL"/>
-        </w:rPr>
-        <w:t xml:space="preserve">b - </w:t>
-      </w:r>
-      <w:r>
-        <w:rPr>
-          <w:color w:val="auto"/>
-          <w:sz w:val="28"/>
-          <w:szCs w:val="28"/>
-          <w:lang w:val="pl-PL"/>
-        </w:rPr>
-        <w:t>Crash aplikacji po zamknięciu wykresu i ponownym wybraniu waluty</w:t>
+        <w:t>Test 2b - Crash aplikacji po zamknięciu wykresu i ponownym wybraniu waluty</w:t>
       </w:r>
     </w:p>
     <w:p>
@@ -2401,13 +2297,7 @@
         <w:rPr>
           <w:lang w:val="pl-PL"/>
         </w:rPr>
-        <w:t xml:space="preserve">Wybieram walutę np. </w:t>
-      </w:r>
-      <w:r>
-        <w:rPr>
-          <w:lang w:val="pl-PL"/>
-        </w:rPr>
-        <w:t>USD</w:t>
+        <w:t>Wybieram walutę np. USD</w:t>
       </w:r>
     </w:p>
     <w:p>
@@ -2451,13 +2341,7 @@
         <w:rPr>
           <w:lang w:val="pl-PL"/>
         </w:rPr>
-        <w:t>Crash aplikacji</w:t>
-      </w:r>
-      <w:r>
-        <w:rPr>
-          <w:lang w:val="pl-PL"/>
-        </w:rPr>
-        <w:t>.</w:t>
+        <w:t>Crash aplikacji.</w:t>
       </w:r>
     </w:p>
     <w:p>
@@ -2510,25 +2394,7 @@
           <w:szCs w:val="28"/>
           <w:lang w:val="pl-PL"/>
         </w:rPr>
-        <w:t xml:space="preserve">Test </w:t>
-      </w:r>
-      <w:r>
-        <w:rPr>
-          <w:color w:val="auto"/>
-          <w:sz w:val="28"/>
-          <w:szCs w:val="28"/>
-          <w:lang w:val="pl-PL"/>
-        </w:rPr>
-        <w:t>3</w:t>
-      </w:r>
-      <w:r>
-        <w:rPr>
-          <w:color w:val="auto"/>
-          <w:sz w:val="28"/>
-          <w:szCs w:val="28"/>
-          <w:lang w:val="pl-PL"/>
-        </w:rPr>
-        <w:t>a - Brak danych dla niektórych walut.</w:t>
+        <w:t>Test 3a - Brak danych dla niektórych walut.</w:t>
       </w:r>
     </w:p>
     <w:p>
@@ -2642,13 +2508,7 @@
         <w:rPr>
           <w:lang w:val="pl-PL"/>
         </w:rPr>
-        <w:t xml:space="preserve">błąd pojawia </w:t>
-      </w:r>
-      <w:r>
-        <w:rPr>
-          <w:lang w:val="pl-PL"/>
-        </w:rPr>
-        <w:t>po wybraniu niektórych walut ze stałego zbioru (tj. błąd nigdy nie występuje np. po wybraniu waluty EUR, ale występuje zawsze dla np. waluty AOA)</w:t>
+        <w:t>błąd pojawia po wybraniu niektórych walut ze stałego zbioru (tj. błąd nigdy nie występuje np. po wybraniu waluty EUR, ale występuje zawsze dla np. waluty AOA)</w:t>
       </w:r>
     </w:p>
     <w:p>
@@ -5108,6 +4968,7 @@
     <w:lsdException w:name="HTML Sample" w:semiHidden="1" w:unhideWhenUsed="1"/>
     <w:lsdException w:name="HTML Typewriter" w:semiHidden="1" w:unhideWhenUsed="1"/>
     <w:lsdException w:name="HTML Variable" w:semiHidden="1" w:unhideWhenUsed="1"/>
+    <w:lsdException w:name="Normal Table" w:semiHidden="1" w:unhideWhenUsed="1"/>
     <w:lsdException w:name="annotation subject" w:semiHidden="1" w:unhideWhenUsed="1"/>
     <w:lsdException w:name="No List" w:semiHidden="1" w:unhideWhenUsed="1"/>
     <w:lsdException w:name="Outline List 1" w:semiHidden="1" w:unhideWhenUsed="1"/>
@@ -5150,8 +5011,11 @@
     <w:lsdException w:name="Table Contemporary" w:semiHidden="1" w:unhideWhenUsed="1"/>
     <w:lsdException w:name="Table Elegant" w:semiHidden="1" w:unhideWhenUsed="1"/>
     <w:lsdException w:name="Table Professional" w:semiHidden="1" w:unhideWhenUsed="1"/>
+    <w:lsdException w:name="Table Subtle 1" w:semiHidden="1" w:unhideWhenUsed="1"/>
     <w:lsdException w:name="Table Subtle 2" w:semiHidden="1" w:unhideWhenUsed="1"/>
     <w:lsdException w:name="Table Web 1" w:semiHidden="1" w:unhideWhenUsed="1"/>
+    <w:lsdException w:name="Table Web 2" w:semiHidden="1" w:unhideWhenUsed="1"/>
+    <w:lsdException w:name="Table Web 3" w:semiHidden="1" w:unhideWhenUsed="1"/>
     <w:lsdException w:name="Balloon Text" w:semiHidden="1" w:unhideWhenUsed="1"/>
     <w:lsdException w:name="Table Grid" w:uiPriority="39"/>
     <w:lsdException w:name="Table Theme" w:semiHidden="1" w:unhideWhenUsed="1"/>

</xml_diff>